<commit_message>
Justificacion y antecedentes terminados
</commit_message>
<xml_diff>
--- a/12 Taller de investigacion 2/Analisis de los conocimientos 19580589.docx
+++ b/12 Taller de investigacion 2/Analisis de los conocimientos 19580589.docx
@@ -932,7 +932,533 @@
     </w:p>
     <w:p>
       <w:pPr>
+        <w:pStyle w:val="Prrafodelista"/>
+        <w:spacing w:line="360" w:lineRule="auto"/>
+        <w:ind w:left="360"/>
+        <w:jc w:val="both"/>
+        <w:rPr>
+          <w:rFonts w:ascii="Times New Roman" w:hAnsi="Times New Roman" w:cs="Times New Roman"/>
+          <w:lang w:val="es-MX"/>
+        </w:rPr>
+      </w:pPr>
+      <w:r>
+        <w:rPr>
+          <w:rFonts w:ascii="Times New Roman" w:hAnsi="Times New Roman" w:cs="Times New Roman"/>
+          <w:lang w:val="es-MX"/>
+        </w:rPr>
+        <w:t xml:space="preserve">Cuando hablamos del desarrollo de videojuegos, esto la </w:t>
+      </w:r>
+      <w:r>
+        <w:rPr>
+          <w:rFonts w:ascii="Times New Roman" w:hAnsi="Times New Roman" w:cs="Times New Roman"/>
+          <w:lang w:val="es-MX"/>
+        </w:rPr>
+        <w:t>mayoría</w:t>
+      </w:r>
+      <w:r>
+        <w:rPr>
+          <w:rFonts w:ascii="Times New Roman" w:hAnsi="Times New Roman" w:cs="Times New Roman"/>
+          <w:lang w:val="es-MX"/>
+        </w:rPr>
+        <w:t xml:space="preserve"> de veces puede parecer un </w:t>
+      </w:r>
+      <w:r>
+        <w:rPr>
+          <w:rFonts w:ascii="Times New Roman" w:hAnsi="Times New Roman" w:cs="Times New Roman"/>
+          <w:lang w:val="es-MX"/>
+        </w:rPr>
+        <w:t>área</w:t>
+      </w:r>
+      <w:r>
+        <w:rPr>
+          <w:rFonts w:ascii="Times New Roman" w:hAnsi="Times New Roman" w:cs="Times New Roman"/>
+          <w:lang w:val="es-MX"/>
+        </w:rPr>
+        <w:t xml:space="preserve"> tanto infantil, como un </w:t>
+      </w:r>
+      <w:r>
+        <w:rPr>
+          <w:rFonts w:ascii="Times New Roman" w:hAnsi="Times New Roman" w:cs="Times New Roman"/>
+          <w:lang w:val="es-MX"/>
+        </w:rPr>
+        <w:t>área</w:t>
+      </w:r>
+      <w:r>
+        <w:rPr>
+          <w:rFonts w:ascii="Times New Roman" w:hAnsi="Times New Roman" w:cs="Times New Roman"/>
+          <w:lang w:val="es-MX"/>
+        </w:rPr>
+        <w:t xml:space="preserve"> a la cual no es necesaria prestarle </w:t>
+      </w:r>
+      <w:r>
+        <w:rPr>
+          <w:rFonts w:ascii="Times New Roman" w:hAnsi="Times New Roman" w:cs="Times New Roman"/>
+          <w:lang w:val="es-MX"/>
+        </w:rPr>
+        <w:t>atención</w:t>
+      </w:r>
+      <w:r>
+        <w:rPr>
+          <w:rFonts w:ascii="Times New Roman" w:hAnsi="Times New Roman" w:cs="Times New Roman"/>
+          <w:lang w:val="es-MX"/>
+        </w:rPr>
+        <w:t xml:space="preserve"> ya que representa meramente entretenimiento y “Jueguitos”, sin embargo esta es una de las </w:t>
+      </w:r>
+      <w:r>
+        <w:rPr>
+          <w:rFonts w:ascii="Times New Roman" w:hAnsi="Times New Roman" w:cs="Times New Roman"/>
+          <w:lang w:val="es-MX"/>
+        </w:rPr>
+        <w:t>área</w:t>
+      </w:r>
+      <w:r>
+        <w:rPr>
+          <w:rFonts w:ascii="Times New Roman" w:hAnsi="Times New Roman" w:cs="Times New Roman"/>
+          <w:lang w:val="es-MX"/>
+        </w:rPr>
+        <w:t xml:space="preserve"> donde se implementan diversas habilidades, empezando por </w:t>
+      </w:r>
+      <w:r>
+        <w:rPr>
+          <w:rFonts w:ascii="Times New Roman" w:hAnsi="Times New Roman" w:cs="Times New Roman"/>
+          <w:lang w:val="es-MX"/>
+        </w:rPr>
+        <w:t>diseño</w:t>
+      </w:r>
+      <w:r>
+        <w:rPr>
+          <w:rFonts w:ascii="Times New Roman" w:hAnsi="Times New Roman" w:cs="Times New Roman"/>
+          <w:lang w:val="es-MX"/>
+        </w:rPr>
+        <w:t xml:space="preserve">, pasando por </w:t>
+      </w:r>
+      <w:r>
+        <w:rPr>
+          <w:rFonts w:ascii="Times New Roman" w:hAnsi="Times New Roman" w:cs="Times New Roman"/>
+          <w:lang w:val="es-MX"/>
+        </w:rPr>
+        <w:t>programación</w:t>
+      </w:r>
+      <w:r>
+        <w:rPr>
+          <w:rFonts w:ascii="Times New Roman" w:hAnsi="Times New Roman" w:cs="Times New Roman"/>
+          <w:lang w:val="es-MX"/>
+        </w:rPr>
+        <w:t xml:space="preserve"> y </w:t>
+      </w:r>
+      <w:r>
+        <w:rPr>
+          <w:rFonts w:ascii="Times New Roman" w:hAnsi="Times New Roman" w:cs="Times New Roman"/>
+          <w:lang w:val="es-MX"/>
+        </w:rPr>
+        <w:t>matemática</w:t>
+      </w:r>
+      <w:r>
+        <w:rPr>
+          <w:rFonts w:ascii="Times New Roman" w:hAnsi="Times New Roman" w:cs="Times New Roman"/>
+          <w:lang w:val="es-MX"/>
+        </w:rPr>
+        <w:t xml:space="preserve"> y finalizando en </w:t>
+      </w:r>
+      <w:r>
+        <w:rPr>
+          <w:rFonts w:ascii="Times New Roman" w:hAnsi="Times New Roman" w:cs="Times New Roman"/>
+          <w:lang w:val="es-MX"/>
+        </w:rPr>
+        <w:t>contabilidad</w:t>
+      </w:r>
+      <w:r>
+        <w:rPr>
+          <w:rFonts w:ascii="Times New Roman" w:hAnsi="Times New Roman" w:cs="Times New Roman"/>
+          <w:lang w:val="es-MX"/>
+        </w:rPr>
+        <w:t xml:space="preserve"> y varios otros, esto representa una actividad </w:t>
+      </w:r>
+      <w:r>
+        <w:rPr>
+          <w:rFonts w:ascii="Times New Roman" w:hAnsi="Times New Roman" w:cs="Times New Roman"/>
+          <w:lang w:val="es-MX"/>
+        </w:rPr>
+        <w:t>multidisciplinaria</w:t>
+      </w:r>
+      <w:r>
+        <w:rPr>
+          <w:rFonts w:ascii="Times New Roman" w:hAnsi="Times New Roman" w:cs="Times New Roman"/>
+          <w:lang w:val="es-MX"/>
+        </w:rPr>
+        <w:t xml:space="preserve"> y de mucho valor adquisitivo monetario, de esta forma es que vemos un </w:t>
+      </w:r>
+      <w:r>
+        <w:rPr>
+          <w:rFonts w:ascii="Times New Roman" w:hAnsi="Times New Roman" w:cs="Times New Roman"/>
+          <w:lang w:val="es-MX"/>
+        </w:rPr>
+        <w:t>área</w:t>
+      </w:r>
+      <w:r>
+        <w:rPr>
+          <w:rFonts w:ascii="Times New Roman" w:hAnsi="Times New Roman" w:cs="Times New Roman"/>
+          <w:lang w:val="es-MX"/>
+        </w:rPr>
+        <w:t xml:space="preserve"> demasiado flexible e interesante por tratar, ya que de querer participar en el desarrollo de un videojuego, lo podemos hacer en un sin fin de especialidades y aportar al desarrollo de una u otra forma.</w:t>
+      </w:r>
+    </w:p>
+    <w:p>
+      <w:pPr>
+        <w:pStyle w:val="Prrafodelista"/>
+        <w:spacing w:line="360" w:lineRule="auto"/>
+        <w:ind w:left="360"/>
+        <w:jc w:val="both"/>
+        <w:rPr>
+          <w:rFonts w:ascii="Times New Roman" w:hAnsi="Times New Roman" w:cs="Times New Roman"/>
+          <w:lang w:val="es-MX"/>
+        </w:rPr>
+      </w:pPr>
+      <w:r>
+        <w:rPr>
+          <w:rFonts w:ascii="Times New Roman" w:hAnsi="Times New Roman" w:cs="Times New Roman"/>
+          <w:lang w:val="es-MX"/>
+        </w:rPr>
+        <w:tab/>
+      </w:r>
+    </w:p>
+    <w:p>
+      <w:pPr>
+        <w:pStyle w:val="Prrafodelista"/>
+        <w:spacing w:line="360" w:lineRule="auto"/>
+        <w:ind w:left="360"/>
+        <w:jc w:val="both"/>
+        <w:rPr>
+          <w:rFonts w:ascii="Times New Roman" w:hAnsi="Times New Roman" w:cs="Times New Roman"/>
+          <w:lang w:val="es-MX"/>
+        </w:rPr>
+      </w:pPr>
+      <w:r>
+        <w:rPr>
+          <w:rFonts w:ascii="Times New Roman" w:hAnsi="Times New Roman" w:cs="Times New Roman"/>
+          <w:lang w:val="es-MX"/>
+        </w:rPr>
+        <w:tab/>
+        <w:t xml:space="preserve">para muchos, la </w:t>
+      </w:r>
+      <w:r>
+        <w:rPr>
+          <w:rFonts w:ascii="Times New Roman" w:hAnsi="Times New Roman" w:cs="Times New Roman"/>
+          <w:lang w:val="es-MX"/>
+        </w:rPr>
+        <w:t>pasión</w:t>
+      </w:r>
+      <w:r>
+        <w:rPr>
+          <w:rFonts w:ascii="Times New Roman" w:hAnsi="Times New Roman" w:cs="Times New Roman"/>
+          <w:lang w:val="es-MX"/>
+        </w:rPr>
+        <w:t xml:space="preserve"> por querer desarrollar videojuegos nace desde muy peque</w:t>
+      </w:r>
+      <w:r>
+        <w:rPr>
+          <w:rFonts w:ascii="Times New Roman" w:hAnsi="Times New Roman" w:cs="Times New Roman"/>
+          <w:lang w:val="es-MX"/>
+        </w:rPr>
+        <w:t>ñ</w:t>
+      </w:r>
+      <w:r>
+        <w:rPr>
+          <w:rFonts w:ascii="Times New Roman" w:hAnsi="Times New Roman" w:cs="Times New Roman"/>
+          <w:lang w:val="es-MX"/>
+        </w:rPr>
+        <w:t xml:space="preserve">os, al convivir con este tipo de entretenimiento, y saber lo que se puede transmitir con este, no solamente un momento agradable con nuestros amigos, familia o pareja, si no </w:t>
+      </w:r>
+      <w:r>
+        <w:rPr>
+          <w:rFonts w:ascii="Times New Roman" w:hAnsi="Times New Roman" w:cs="Times New Roman"/>
+          <w:lang w:val="es-MX"/>
+        </w:rPr>
+        <w:t>también</w:t>
+      </w:r>
+      <w:r>
+        <w:rPr>
+          <w:rFonts w:ascii="Times New Roman" w:hAnsi="Times New Roman" w:cs="Times New Roman"/>
+          <w:lang w:val="es-MX"/>
+        </w:rPr>
+        <w:t xml:space="preserve"> de contar historias que de otra forma no se puede hacer, ya que al ser un medio interactivo, las decisiones tomadas, son del jugador y para el jugador, permitiendo explorar y tomar el control de cada una de las historias con las cuales este se encuentra y con ello, que si bien no es necesario, aportar profundidad, matices, conflictos, decisiones y traiciones, es algo que los videojuegos hacen que se sientan </w:t>
+      </w:r>
+      <w:r>
+        <w:rPr>
+          <w:rFonts w:ascii="Times New Roman" w:hAnsi="Times New Roman" w:cs="Times New Roman"/>
+          <w:lang w:val="es-MX"/>
+        </w:rPr>
+        <w:t>más</w:t>
+      </w:r>
+      <w:r>
+        <w:rPr>
+          <w:rFonts w:ascii="Times New Roman" w:hAnsi="Times New Roman" w:cs="Times New Roman"/>
+          <w:lang w:val="es-MX"/>
+        </w:rPr>
+        <w:t xml:space="preserve"> reales, ya que al nosotros jugar como el personaje podemos llegar a sentir que somos </w:t>
+      </w:r>
+      <w:proofErr w:type="spellStart"/>
+      <w:r>
+        <w:rPr>
+          <w:rFonts w:ascii="Times New Roman" w:hAnsi="Times New Roman" w:cs="Times New Roman"/>
+          <w:lang w:val="es-MX"/>
+        </w:rPr>
+        <w:t>el</w:t>
+      </w:r>
+      <w:proofErr w:type="spellEnd"/>
+      <w:r>
+        <w:rPr>
+          <w:rFonts w:ascii="Times New Roman" w:hAnsi="Times New Roman" w:cs="Times New Roman"/>
+          <w:lang w:val="es-MX"/>
+        </w:rPr>
+        <w:t xml:space="preserve"> y sentir lo que este siente, </w:t>
+      </w:r>
+      <w:r>
+        <w:rPr>
+          <w:rFonts w:ascii="Times New Roman" w:hAnsi="Times New Roman" w:cs="Times New Roman"/>
+          <w:lang w:val="es-MX"/>
+        </w:rPr>
+        <w:t>tomándonos</w:t>
+      </w:r>
+      <w:r>
+        <w:rPr>
+          <w:rFonts w:ascii="Times New Roman" w:hAnsi="Times New Roman" w:cs="Times New Roman"/>
+          <w:lang w:val="es-MX"/>
+        </w:rPr>
+        <w:t xml:space="preserve"> como personal lo que pasa dentro de estos escenarios y valorando </w:t>
+      </w:r>
+      <w:r>
+        <w:rPr>
+          <w:rFonts w:ascii="Times New Roman" w:hAnsi="Times New Roman" w:cs="Times New Roman"/>
+          <w:lang w:val="es-MX"/>
+        </w:rPr>
+        <w:t>más</w:t>
+      </w:r>
+      <w:r>
+        <w:rPr>
+          <w:rFonts w:ascii="Times New Roman" w:hAnsi="Times New Roman" w:cs="Times New Roman"/>
+          <w:lang w:val="es-MX"/>
+        </w:rPr>
+        <w:t xml:space="preserve"> o menos lo que el resto hace con respecto a estos, es </w:t>
+      </w:r>
+      <w:r>
+        <w:rPr>
+          <w:rFonts w:ascii="Times New Roman" w:hAnsi="Times New Roman" w:cs="Times New Roman"/>
+          <w:lang w:val="es-MX"/>
+        </w:rPr>
+        <w:t>así</w:t>
+      </w:r>
+      <w:r>
+        <w:rPr>
+          <w:rFonts w:ascii="Times New Roman" w:hAnsi="Times New Roman" w:cs="Times New Roman"/>
+          <w:lang w:val="es-MX"/>
+        </w:rPr>
+        <w:t xml:space="preserve"> que los videojuegos proporcionan un </w:t>
+      </w:r>
+      <w:r>
+        <w:rPr>
+          <w:rFonts w:ascii="Times New Roman" w:hAnsi="Times New Roman" w:cs="Times New Roman"/>
+          <w:lang w:val="es-MX"/>
+        </w:rPr>
+        <w:t>área</w:t>
+      </w:r>
+      <w:r>
+        <w:rPr>
+          <w:rFonts w:ascii="Times New Roman" w:hAnsi="Times New Roman" w:cs="Times New Roman"/>
+          <w:lang w:val="es-MX"/>
+        </w:rPr>
+        <w:t xml:space="preserve"> con la cual es </w:t>
+      </w:r>
+      <w:r>
+        <w:rPr>
+          <w:rFonts w:ascii="Times New Roman" w:hAnsi="Times New Roman" w:cs="Times New Roman"/>
+          <w:lang w:val="es-MX"/>
+        </w:rPr>
+        <w:t>más</w:t>
+      </w:r>
+      <w:r>
+        <w:rPr>
+          <w:rFonts w:ascii="Times New Roman" w:hAnsi="Times New Roman" w:cs="Times New Roman"/>
+          <w:lang w:val="es-MX"/>
+        </w:rPr>
+        <w:t xml:space="preserve"> sencillo que se entienda que es lo que queremos expresar y como es que queremos hacer sentir al jugador, </w:t>
+      </w:r>
+    </w:p>
+    <w:p>
+      <w:pPr>
         <w:suppressAutoHyphens w:val="0"/>
+        <w:spacing w:line="360" w:lineRule="auto"/>
+        <w:ind w:left="360"/>
+        <w:jc w:val="both"/>
+        <w:rPr>
+          <w:rFonts w:ascii="Times New Roman" w:hAnsi="Times New Roman" w:cs="Times New Roman"/>
+          <w:lang w:val="es-MX"/>
+        </w:rPr>
+      </w:pPr>
+    </w:p>
+    <w:p>
+      <w:pPr>
+        <w:suppressAutoHyphens w:val="0"/>
+        <w:spacing w:line="360" w:lineRule="auto"/>
+        <w:ind w:left="360"/>
+        <w:jc w:val="both"/>
+        <w:rPr>
+          <w:rFonts w:ascii="Times New Roman" w:hAnsi="Times New Roman" w:cs="Times New Roman"/>
+          <w:lang w:val="es-MX"/>
+        </w:rPr>
+      </w:pPr>
+      <w:r>
+        <w:rPr>
+          <w:rFonts w:ascii="Times New Roman" w:hAnsi="Times New Roman" w:cs="Times New Roman"/>
+          <w:lang w:val="es-MX"/>
+        </w:rPr>
+        <w:tab/>
+        <w:t xml:space="preserve">De esta forma es que esta industria a crecido exponencialmente en los </w:t>
+      </w:r>
+      <w:r>
+        <w:rPr>
+          <w:rFonts w:ascii="Times New Roman" w:hAnsi="Times New Roman" w:cs="Times New Roman"/>
+          <w:lang w:val="es-MX"/>
+        </w:rPr>
+        <w:t>últimos</w:t>
+      </w:r>
+      <w:r>
+        <w:rPr>
+          <w:rFonts w:ascii="Times New Roman" w:hAnsi="Times New Roman" w:cs="Times New Roman"/>
+          <w:lang w:val="es-MX"/>
+        </w:rPr>
+        <w:t xml:space="preserve"> años y con ello </w:t>
+      </w:r>
+      <w:r>
+        <w:rPr>
+          <w:rFonts w:ascii="Times New Roman" w:hAnsi="Times New Roman" w:cs="Times New Roman"/>
+          <w:lang w:val="es-MX"/>
+        </w:rPr>
+        <w:t>también</w:t>
+      </w:r>
+      <w:r>
+        <w:rPr>
+          <w:rFonts w:ascii="Times New Roman" w:hAnsi="Times New Roman" w:cs="Times New Roman"/>
+          <w:lang w:val="es-MX"/>
+        </w:rPr>
+        <w:t xml:space="preserve">, el interés de realizar videojuegos, ya sea para proyectos personales o proyectos industriales, con los cuales se mueve demasiado dinero y no solo en el </w:t>
+      </w:r>
+      <w:r>
+        <w:rPr>
+          <w:rFonts w:ascii="Times New Roman" w:hAnsi="Times New Roman" w:cs="Times New Roman"/>
+          <w:lang w:val="es-MX"/>
+        </w:rPr>
+        <w:t>área</w:t>
+      </w:r>
+      <w:r>
+        <w:rPr>
+          <w:rFonts w:ascii="Times New Roman" w:hAnsi="Times New Roman" w:cs="Times New Roman"/>
+          <w:lang w:val="es-MX"/>
+        </w:rPr>
+        <w:t xml:space="preserve"> de </w:t>
+      </w:r>
+      <w:r>
+        <w:rPr>
+          <w:rFonts w:ascii="Times New Roman" w:hAnsi="Times New Roman" w:cs="Times New Roman"/>
+          <w:lang w:val="es-MX"/>
+        </w:rPr>
+        <w:t>programación</w:t>
+      </w:r>
+      <w:r>
+        <w:rPr>
+          <w:rFonts w:ascii="Times New Roman" w:hAnsi="Times New Roman" w:cs="Times New Roman"/>
+          <w:lang w:val="es-MX"/>
+        </w:rPr>
+        <w:t xml:space="preserve"> si no </w:t>
+      </w:r>
+      <w:r>
+        <w:rPr>
+          <w:rFonts w:ascii="Times New Roman" w:hAnsi="Times New Roman" w:cs="Times New Roman"/>
+          <w:lang w:val="es-MX"/>
+        </w:rPr>
+        <w:t>también</w:t>
+      </w:r>
+      <w:r>
+        <w:rPr>
+          <w:rFonts w:ascii="Times New Roman" w:hAnsi="Times New Roman" w:cs="Times New Roman"/>
+          <w:lang w:val="es-MX"/>
+        </w:rPr>
+        <w:t xml:space="preserve"> en diversas áreas como marketing, diseño, guion y demás áreas con las cuales son necesarias para este tipo de desarrollos, generando trabajos y proyectos cada vez </w:t>
+      </w:r>
+      <w:proofErr w:type="spellStart"/>
+      <w:r>
+        <w:rPr>
+          <w:rFonts w:ascii="Times New Roman" w:hAnsi="Times New Roman" w:cs="Times New Roman"/>
+          <w:lang w:val="es-MX"/>
+        </w:rPr>
+        <w:t>mas</w:t>
+      </w:r>
+      <w:proofErr w:type="spellEnd"/>
+      <w:r>
+        <w:rPr>
+          <w:rFonts w:ascii="Times New Roman" w:hAnsi="Times New Roman" w:cs="Times New Roman"/>
+          <w:lang w:val="es-MX"/>
+        </w:rPr>
+        <w:t xml:space="preserve"> interesantes.</w:t>
+      </w:r>
+    </w:p>
+    <w:p>
+      <w:pPr>
+        <w:suppressAutoHyphens w:val="0"/>
+        <w:spacing w:line="360" w:lineRule="auto"/>
+        <w:ind w:left="360"/>
+        <w:jc w:val="both"/>
+        <w:rPr>
+          <w:rFonts w:ascii="Times New Roman" w:hAnsi="Times New Roman" w:cs="Times New Roman"/>
+          <w:lang w:val="es-MX"/>
+        </w:rPr>
+      </w:pPr>
+    </w:p>
+    <w:p>
+      <w:pPr>
+        <w:suppressAutoHyphens w:val="0"/>
+        <w:spacing w:line="360" w:lineRule="auto"/>
+        <w:ind w:left="360"/>
+        <w:jc w:val="both"/>
+        <w:rPr>
+          <w:rFonts w:ascii="Times New Roman" w:hAnsi="Times New Roman" w:cs="Times New Roman"/>
+          <w:lang w:val="es-MX"/>
+        </w:rPr>
+      </w:pPr>
+      <w:r>
+        <w:rPr>
+          <w:rFonts w:ascii="Times New Roman" w:hAnsi="Times New Roman" w:cs="Times New Roman"/>
+          <w:lang w:val="es-MX"/>
+        </w:rPr>
+        <w:tab/>
+        <w:t xml:space="preserve">Es con ello que nace la necesidad de brindar una guía para estas áreas, ya que si bien podemos utilizar una gran diversidad de carreras, del mismo modo no utilizamos la totalidad de este, es con ello </w:t>
+      </w:r>
+      <w:r>
+        <w:rPr>
+          <w:rFonts w:ascii="Times New Roman" w:hAnsi="Times New Roman" w:cs="Times New Roman"/>
+          <w:lang w:val="es-MX"/>
+        </w:rPr>
+        <w:t>que puede resultar difícil para algunas personas el empezar a desarrollar o incluso interesarse en este tipo de áreas, que si bien es llamativa, de la misma forma también es complicada y tediosa</w:t>
+      </w:r>
+    </w:p>
+    <w:p>
+      <w:pPr>
+        <w:suppressAutoHyphens w:val="0"/>
+        <w:spacing w:line="360" w:lineRule="auto"/>
+        <w:ind w:left="360"/>
+        <w:jc w:val="both"/>
+        <w:rPr>
+          <w:rFonts w:ascii="Times New Roman" w:hAnsi="Times New Roman" w:cs="Times New Roman"/>
+          <w:lang w:val="es-MX"/>
+        </w:rPr>
+      </w:pPr>
+    </w:p>
+    <w:p>
+      <w:pPr>
+        <w:suppressAutoHyphens w:val="0"/>
+        <w:spacing w:line="360" w:lineRule="auto"/>
+        <w:ind w:left="360"/>
+        <w:jc w:val="both"/>
         <w:rPr>
           <w:rFonts w:ascii="Times New Roman" w:eastAsia="Batang" w:hAnsi="Times New Roman" w:cs="Times New Roman"/>
           <w:kern w:val="0"/>
@@ -940,6 +1466,33 @@
         </w:rPr>
       </w:pPr>
       <w:r>
+        <w:rPr>
+          <w:rFonts w:ascii="Times New Roman" w:hAnsi="Times New Roman" w:cs="Times New Roman"/>
+          <w:lang w:val="es-MX"/>
+        </w:rPr>
+        <w:tab/>
+        <w:t xml:space="preserve">Hoy en </w:t>
+      </w:r>
+      <w:proofErr w:type="spellStart"/>
+      <w:r>
+        <w:rPr>
+          <w:rFonts w:ascii="Times New Roman" w:hAnsi="Times New Roman" w:cs="Times New Roman"/>
+          <w:lang w:val="es-MX"/>
+        </w:rPr>
+        <w:t>dia</w:t>
+      </w:r>
+      <w:proofErr w:type="spellEnd"/>
+      <w:r>
+        <w:rPr>
+          <w:rFonts w:ascii="Times New Roman" w:hAnsi="Times New Roman" w:cs="Times New Roman"/>
+          <w:lang w:val="es-MX"/>
+        </w:rPr>
+        <w:t xml:space="preserve"> existen un sinfín de contenidos para poder empezar a desarrollar y aun así resulta bastante complejo, con lo cual parece un camino difícil y tedioso, pero tenemos que encontrar la forma de empezar por alguna parte como lo puede ser el saber que es lo que necesitamos para poder trabajar con ello</w:t>
+      </w:r>
+      <w:r>
+        <w:rPr>
+          <w:lang w:val="es-MX"/>
+        </w:rPr>
         <w:br w:type="page"/>
       </w:r>
     </w:p>
@@ -2933,6 +3486,393 @@
         <w:rPr>
           <w:sz w:val="24"/>
           <w:szCs w:val="24"/>
+        </w:rPr>
+      </w:pPr>
+    </w:p>
+    <w:p>
+      <w:pPr>
+        <w:spacing w:line="360" w:lineRule="auto"/>
+        <w:jc w:val="both"/>
+        <w:rPr>
+          <w:lang w:val="es-MX"/>
+        </w:rPr>
+      </w:pPr>
+      <w:r>
+        <w:rPr>
+          <w:lang w:val="es-MX"/>
+        </w:rPr>
+        <w:t xml:space="preserve">En algunos casos no llegaremos a trabajar de lo que estudiamos, esto es debido a que el mercado laboral y las oportunidades que se nos brinden son relativamente limitados, no aprovechar las oportunidades ni opciones que se nos brinden, puede traer consecuencias tanto buenas como malas, de esta forma poder extrapolar el conocimiento es necesario hoy en </w:t>
+      </w:r>
+      <w:r>
+        <w:rPr>
+          <w:lang w:val="es-MX"/>
+        </w:rPr>
+        <w:t>día</w:t>
+      </w:r>
+      <w:r>
+        <w:rPr>
+          <w:lang w:val="es-MX"/>
+        </w:rPr>
+        <w:t xml:space="preserve">, no necesariamente tenemos que trabajar de lo que nos hayamos graduado, y esto no es necesariamente malo, ya que nos permite descubrir </w:t>
+      </w:r>
+      <w:r>
+        <w:rPr>
+          <w:lang w:val="es-MX"/>
+        </w:rPr>
+        <w:t>áreas</w:t>
+      </w:r>
+      <w:r>
+        <w:rPr>
+          <w:lang w:val="es-MX"/>
+        </w:rPr>
+        <w:t xml:space="preserve"> que antes no </w:t>
+      </w:r>
+      <w:r>
+        <w:rPr>
+          <w:lang w:val="es-MX"/>
+        </w:rPr>
+        <w:t>conocíamos</w:t>
+      </w:r>
+      <w:r>
+        <w:rPr>
+          <w:lang w:val="es-MX"/>
+        </w:rPr>
+        <w:t xml:space="preserve">, y darnos cuenta lo que realmente nos apasiona y disfrutamos de hacer, es ahi que podemos empezar a desarrollar proyectos personales que impulsen </w:t>
+      </w:r>
+      <w:r>
+        <w:rPr>
+          <w:lang w:val="es-MX"/>
+        </w:rPr>
+        <w:t>aún</w:t>
+      </w:r>
+      <w:r>
+        <w:rPr>
+          <w:lang w:val="es-MX"/>
+        </w:rPr>
+        <w:t xml:space="preserve"> mas todos y cada uno de nuestros aprendizajes, de este modo es que surge la idea de tratar este tema, a muchas personas alrededor de todo el mundo les apasionan los videojuegos, porque son divertidos, entretenidos, llamativos, nos pueden contar la historia de la leyenda de </w:t>
+      </w:r>
+      <w:r>
+        <w:rPr>
+          <w:lang w:val="es-MX"/>
+        </w:rPr>
+        <w:t>héroe</w:t>
+      </w:r>
+      <w:r>
+        <w:rPr>
+          <w:lang w:val="es-MX"/>
+        </w:rPr>
+        <w:t xml:space="preserve">, y como este </w:t>
+      </w:r>
+      <w:r>
+        <w:rPr>
+          <w:lang w:val="es-MX"/>
+        </w:rPr>
+        <w:t>venció</w:t>
+      </w:r>
+      <w:r>
+        <w:rPr>
+          <w:lang w:val="es-MX"/>
+        </w:rPr>
+        <w:t xml:space="preserve"> a cada uno de sus enemigos, o como nosotros somos el villano que acabo con todo lo que </w:t>
+      </w:r>
+      <w:r>
+        <w:rPr>
+          <w:lang w:val="es-MX"/>
+        </w:rPr>
+        <w:t>conocíamos</w:t>
+      </w:r>
+      <w:r>
+        <w:rPr>
+          <w:lang w:val="es-MX"/>
+        </w:rPr>
+        <w:t xml:space="preserve">, historias del pasado, presente o futuro, una historia en el espacio, o debajo del mar, un proceso de </w:t>
+      </w:r>
+      <w:r>
+        <w:rPr>
+          <w:lang w:val="es-MX"/>
+        </w:rPr>
+        <w:t>sanación</w:t>
+      </w:r>
+      <w:r>
+        <w:rPr>
+          <w:lang w:val="es-MX"/>
+        </w:rPr>
+        <w:t xml:space="preserve">, o de ruptura, o simplemente algo con lo que pasar una tarde, </w:t>
+      </w:r>
+      <w:r>
+        <w:rPr>
+          <w:lang w:val="es-MX"/>
+        </w:rPr>
+        <w:t>después</w:t>
+      </w:r>
+      <w:r>
+        <w:rPr>
+          <w:lang w:val="es-MX"/>
+        </w:rPr>
+        <w:t xml:space="preserve"> del trabajo o escuela, con los amigos, pareja, hermanos o solos, y mucho mejor que jugarlos, crearlos, establecer lo que queremos transmitir con una idea y poder plasmarla en un medio interactivo como lo </w:t>
+      </w:r>
+      <w:r>
+        <w:rPr>
+          <w:lang w:val="es-MX"/>
+        </w:rPr>
+        <w:t>sería</w:t>
+      </w:r>
+      <w:r>
+        <w:rPr>
+          <w:lang w:val="es-MX"/>
+        </w:rPr>
+        <w:t xml:space="preserve"> un videojuego que otras personas </w:t>
+      </w:r>
+      <w:r>
+        <w:rPr>
+          <w:lang w:val="es-MX"/>
+        </w:rPr>
+        <w:t>podrías</w:t>
+      </w:r>
+      <w:r>
+        <w:rPr>
+          <w:lang w:val="es-MX"/>
+        </w:rPr>
+        <w:t xml:space="preserve"> disfrutar, y </w:t>
+      </w:r>
+      <w:r>
+        <w:rPr>
+          <w:lang w:val="es-MX"/>
+        </w:rPr>
+        <w:t>claramente</w:t>
+      </w:r>
+      <w:r>
+        <w:rPr>
+          <w:lang w:val="es-MX"/>
+        </w:rPr>
+        <w:t xml:space="preserve"> </w:t>
+      </w:r>
+      <w:r>
+        <w:rPr>
+          <w:lang w:val="es-MX"/>
+        </w:rPr>
+        <w:t>también</w:t>
+      </w:r>
+      <w:r>
+        <w:rPr>
+          <w:lang w:val="es-MX"/>
+        </w:rPr>
+        <w:t xml:space="preserve"> comprar, es aquí donde </w:t>
+      </w:r>
+      <w:r>
+        <w:rPr>
+          <w:lang w:val="es-MX"/>
+        </w:rPr>
+        <w:t>a pesar</w:t>
+      </w:r>
+      <w:r>
+        <w:rPr>
+          <w:lang w:val="es-MX"/>
+        </w:rPr>
+        <w:t xml:space="preserve"> de no estudiar desarrollo de videojuegos, muchas materias de ello se encuentran en un sin fin de carreras </w:t>
+      </w:r>
+      <w:r>
+        <w:rPr>
+          <w:lang w:val="es-MX"/>
+        </w:rPr>
+        <w:t>más</w:t>
+      </w:r>
+      <w:r>
+        <w:rPr>
+          <w:lang w:val="es-MX"/>
+        </w:rPr>
+        <w:t xml:space="preserve">, como lo seria Tics, </w:t>
+      </w:r>
+      <w:r>
+        <w:rPr>
+          <w:lang w:val="es-MX"/>
+        </w:rPr>
+        <w:t>Programación</w:t>
+      </w:r>
+      <w:r>
+        <w:rPr>
+          <w:lang w:val="es-MX"/>
+        </w:rPr>
+        <w:t xml:space="preserve">, </w:t>
+      </w:r>
+      <w:r>
+        <w:rPr>
+          <w:lang w:val="es-MX"/>
+        </w:rPr>
+        <w:t>Diseño</w:t>
+      </w:r>
+      <w:r>
+        <w:rPr>
+          <w:lang w:val="es-MX"/>
+        </w:rPr>
+        <w:t xml:space="preserve"> </w:t>
+      </w:r>
+      <w:r>
+        <w:rPr>
+          <w:lang w:val="es-MX"/>
+        </w:rPr>
+        <w:t>gráfico</w:t>
+      </w:r>
+      <w:r>
+        <w:rPr>
+          <w:lang w:val="es-MX"/>
+        </w:rPr>
+        <w:t xml:space="preserve">, Arquitectura, Contabilidad, entre muchas otras </w:t>
+      </w:r>
+      <w:r>
+        <w:rPr>
+          <w:lang w:val="es-MX"/>
+        </w:rPr>
+        <w:t>más</w:t>
+      </w:r>
+      <w:r>
+        <w:rPr>
+          <w:lang w:val="es-MX"/>
+        </w:rPr>
+        <w:t xml:space="preserve">, todas y cada una de ellas nos pude ser </w:t>
+      </w:r>
+      <w:proofErr w:type="spellStart"/>
+      <w:r>
+        <w:rPr>
+          <w:lang w:val="es-MX"/>
+        </w:rPr>
+        <w:t>util</w:t>
+      </w:r>
+      <w:proofErr w:type="spellEnd"/>
+      <w:r>
+        <w:rPr>
+          <w:lang w:val="es-MX"/>
+        </w:rPr>
+        <w:t xml:space="preserve"> de cierta forma para crear o apoyar en el desarrollo de un videojuego, ya que estos son una mezcla de lo mejor de muchas carreras, principalmente aquellas que lleven </w:t>
+      </w:r>
+      <w:r>
+        <w:rPr>
+          <w:lang w:val="es-MX"/>
+        </w:rPr>
+        <w:t>programación</w:t>
+      </w:r>
+      <w:r>
+        <w:rPr>
+          <w:lang w:val="es-MX"/>
+        </w:rPr>
+        <w:t xml:space="preserve"> y </w:t>
+      </w:r>
+      <w:r>
+        <w:rPr>
+          <w:lang w:val="es-MX"/>
+        </w:rPr>
+        <w:t>diseño</w:t>
+      </w:r>
+      <w:r>
+        <w:rPr>
+          <w:lang w:val="es-MX"/>
+        </w:rPr>
+        <w:tab/>
+      </w:r>
+    </w:p>
+    <w:p>
+      <w:pPr>
+        <w:spacing w:line="360" w:lineRule="auto"/>
+        <w:jc w:val="both"/>
+        <w:rPr>
+          <w:lang w:val="es-MX"/>
+        </w:rPr>
+      </w:pPr>
+      <w:r>
+        <w:rPr>
+          <w:lang w:val="es-MX"/>
+        </w:rPr>
+        <w:tab/>
+      </w:r>
+    </w:p>
+    <w:p>
+      <w:pPr>
+        <w:spacing w:line="360" w:lineRule="auto"/>
+        <w:jc w:val="both"/>
+        <w:rPr>
+          <w:lang w:val="es-MX"/>
+        </w:rPr>
+      </w:pPr>
+      <w:r>
+        <w:rPr>
+          <w:lang w:val="es-MX"/>
+        </w:rPr>
+        <w:tab/>
+        <w:t xml:space="preserve">De este modo es que podemos incluso crear equipos de desarrollo personales buscando a las personas y </w:t>
+      </w:r>
+      <w:r>
+        <w:rPr>
+          <w:lang w:val="es-MX"/>
+        </w:rPr>
+        <w:t>poniéndonos</w:t>
+      </w:r>
+      <w:r>
+        <w:rPr>
+          <w:lang w:val="es-MX"/>
+        </w:rPr>
+        <w:t xml:space="preserve"> en contacto con las cuales necesitemos, ya que po</w:t>
+      </w:r>
+      <w:r>
+        <w:rPr>
+          <w:lang w:val="es-MX"/>
+        </w:rPr>
+        <w:t>demos incluso trabajar de forma remota para el desarrollo de proyectos</w:t>
+      </w:r>
+      <w:r>
+        <w:rPr>
+          <w:lang w:val="es-MX"/>
+        </w:rPr>
+        <w:t xml:space="preserve">, facilitando las cosas para todos, ya que también podemos hacer uso de herramientas como zoom, </w:t>
+      </w:r>
+      <w:proofErr w:type="spellStart"/>
+      <w:r>
+        <w:rPr>
+          <w:lang w:val="es-MX"/>
+        </w:rPr>
+        <w:t>teams</w:t>
+      </w:r>
+      <w:proofErr w:type="spellEnd"/>
+      <w:r>
+        <w:rPr>
+          <w:lang w:val="es-MX"/>
+        </w:rPr>
+        <w:t xml:space="preserve">, </w:t>
+      </w:r>
+      <w:proofErr w:type="spellStart"/>
+      <w:r>
+        <w:rPr>
+          <w:lang w:val="es-MX"/>
+        </w:rPr>
+        <w:t>discord</w:t>
+      </w:r>
+      <w:proofErr w:type="spellEnd"/>
+      <w:r>
+        <w:rPr>
+          <w:lang w:val="es-MX"/>
+        </w:rPr>
+        <w:t xml:space="preserve">, </w:t>
+      </w:r>
+      <w:proofErr w:type="spellStart"/>
+      <w:r>
+        <w:rPr>
+          <w:lang w:val="es-MX"/>
+        </w:rPr>
+        <w:t>etc</w:t>
+      </w:r>
+      <w:proofErr w:type="spellEnd"/>
+      <w:r>
+        <w:rPr>
+          <w:lang w:val="es-MX"/>
+        </w:rPr>
+        <w:t>, esto para facilitar la comunicación entre el personal</w:t>
+      </w:r>
+    </w:p>
+    <w:p>
+      <w:pPr>
+        <w:spacing w:line="360" w:lineRule="auto"/>
+        <w:jc w:val="both"/>
+        <w:rPr>
+          <w:lang w:val="es-MX"/>
         </w:rPr>
       </w:pPr>
     </w:p>
@@ -5953,6 +6893,21 @@
       <w:color w:val="808080"/>
     </w:rPr>
   </w:style>
+  <w:style w:type="paragraph" w:styleId="Prrafodelista">
+    <w:name w:val="List Paragraph"/>
+    <w:basedOn w:val="Normal"/>
+    <w:uiPriority w:val="34"/>
+    <w:qFormat/>
+    <w:rsid w:val="00307995"/>
+    <w:pPr>
+      <w:ind w:left="720"/>
+      <w:contextualSpacing/>
+    </w:pPr>
+    <w:rPr>
+      <w:rFonts w:cs="Mangal"/>
+      <w:szCs w:val="21"/>
+    </w:rPr>
+  </w:style>
 </w:styles>
 </file>
 

</xml_diff>